<commit_message>
in a new branch
</commit_message>
<xml_diff>
--- a/Exceptions in Selenimu.docx
+++ b/Exceptions in Selenimu.docx
@@ -690,6 +690,45 @@
           <w:sz w:val="16"/>
         </w:rPr>
         <w:t>-&gt; write a program in java.</w:t>
+      </w:r>
+    </w:p>
+    <w:p>
+      <w:pPr>
+        <w:rPr>
+          <w:rFonts w:cs="Times New Roman (Body CS)"/>
+          <w:sz w:val="16"/>
+        </w:rPr>
+      </w:pPr>
+    </w:p>
+    <w:p>
+      <w:pPr>
+        <w:rPr>
+          <w:rFonts w:cs="Times New Roman (Body CS)"/>
+          <w:sz w:val="16"/>
+        </w:rPr>
+      </w:pPr>
+    </w:p>
+    <w:p>
+      <w:pPr>
+        <w:rPr>
+          <w:rFonts w:cs="Times New Roman (Body CS)"/>
+          <w:sz w:val="16"/>
+        </w:rPr>
+      </w:pPr>
+    </w:p>
+    <w:p>
+      <w:pPr>
+        <w:rPr>
+          <w:rFonts w:cs="Times New Roman (Body CS)"/>
+          <w:sz w:val="16"/>
+        </w:rPr>
+      </w:pPr>
+      <w:r>
+        <w:rPr>
+          <w:rFonts w:cs="Times New Roman (Body CS)"/>
+          <w:sz w:val="16"/>
+        </w:rPr>
+        <w:t>This is a change in the file dear</w:t>
       </w:r>
     </w:p>
     <w:sectPr>

</xml_diff>